<commit_message>
Update one-page resume files for Narvar, Feb 2024.
</commit_message>
<xml_diff>
--- a/public/alan_macdougall_resume.docx
+++ b/public/alan_macdougall_resume.docx
@@ -480,7 +480,230 @@
           <w:smallCaps w:val="1"/>
           <w:rtl w:val="0"/>
         </w:rPr>
-        <w:t xml:space="preserve">Momentive.ai, aka SurveyMonkey</w:t>
+        <w:t xml:space="preserve">Narvar</w:t>
+      </w:r>
+    </w:p>
+    <w:p>
+      <w:pPr>
+        <w:tabs>
+          <w:tab w:val="left" w:leader="none" w:pos="720"/>
+          <w:tab w:val="left" w:leader="none" w:pos="1440"/>
+          <w:tab w:val="left" w:leader="none" w:pos="2160"/>
+          <w:tab w:val="right" w:leader="none" w:pos="10800"/>
+        </w:tabs>
+        <w:spacing w:after="0" w:line="240" w:lineRule="auto"/>
+        <w:rPr>
+          <w:rFonts w:ascii="Palatino Linotype" w:cs="Palatino Linotype" w:eastAsia="Palatino Linotype" w:hAnsi="Palatino Linotype"/>
+        </w:rPr>
+      </w:pPr>
+      <w:r>
+        <w:rPr>
+          <w:rFonts w:ascii="Palatino Linotype" w:cs="Palatino Linotype" w:eastAsia="Palatino Linotype" w:hAnsi="Palatino Linotype"/>
+          <w:b w:val="1"/>
+          <w:i w:val="1"/>
+          <w:rtl w:val="0"/>
+        </w:rPr>
+        <w:t xml:space="preserve">Senior Engineering Manager</w:t>
+      </w:r>
+      <w:r>
+        <w:rPr>
+          <w:rFonts w:ascii="Palatino Linotype" w:cs="Palatino Linotype" w:eastAsia="Palatino Linotype" w:hAnsi="Palatino Linotype"/>
+          <w:rtl w:val="0"/>
+        </w:rPr>
+        <w:tab/>
+        <w:t xml:space="preserve">Jun 2023-present</w:t>
+      </w:r>
+    </w:p>
+    <w:p>
+      <w:pPr>
+        <w:tabs>
+          <w:tab w:val="left" w:leader="none" w:pos="720"/>
+          <w:tab w:val="left" w:leader="none" w:pos="1440"/>
+          <w:tab w:val="left" w:leader="none" w:pos="2160"/>
+          <w:tab w:val="right" w:leader="none" w:pos="10800"/>
+        </w:tabs>
+        <w:spacing w:after="0" w:line="240" w:lineRule="auto"/>
+        <w:jc w:val="both"/>
+        <w:rPr>
+          <w:rFonts w:ascii="Palatino Linotype" w:cs="Palatino Linotype" w:eastAsia="Palatino Linotype" w:hAnsi="Palatino Linotype"/>
+          <w:sz w:val="8"/>
+          <w:szCs w:val="8"/>
+        </w:rPr>
+      </w:pPr>
+      <w:r>
+        <w:rPr>
+          <w:rtl w:val="0"/>
+        </w:rPr>
+      </w:r>
+    </w:p>
+    <w:p>
+      <w:pPr>
+        <w:tabs>
+          <w:tab w:val="left" w:leader="none" w:pos="720"/>
+          <w:tab w:val="left" w:leader="none" w:pos="1440"/>
+          <w:tab w:val="left" w:leader="none" w:pos="2160"/>
+          <w:tab w:val="right" w:leader="none" w:pos="10800"/>
+        </w:tabs>
+        <w:spacing w:after="0" w:line="240" w:lineRule="auto"/>
+        <w:jc w:val="both"/>
+        <w:rPr>
+          <w:rFonts w:ascii="Palatino Linotype" w:cs="Palatino Linotype" w:eastAsia="Palatino Linotype" w:hAnsi="Palatino Linotype"/>
+        </w:rPr>
+      </w:pPr>
+      <w:r>
+        <w:rPr>
+          <w:rFonts w:ascii="Palatino Linotype" w:cs="Palatino Linotype" w:eastAsia="Palatino Linotype" w:hAnsi="Palatino Linotype"/>
+          <w:rtl w:val="0"/>
+        </w:rPr>
+        <w:t xml:space="preserve">Leading a team of five developers responsible for Narvar's reverse logistics product for Shopify. Large surface area, from complex refund calculations to dozens of carrier integrations. Shipped code, guided technical work.</w:t>
+      </w:r>
+    </w:p>
+    <w:p>
+      <w:pPr>
+        <w:tabs>
+          <w:tab w:val="left" w:leader="none" w:pos="720"/>
+          <w:tab w:val="left" w:leader="none" w:pos="1440"/>
+          <w:tab w:val="left" w:leader="none" w:pos="2160"/>
+          <w:tab w:val="right" w:leader="none" w:pos="10800"/>
+        </w:tabs>
+        <w:spacing w:after="0" w:line="240" w:lineRule="auto"/>
+        <w:ind w:left="720" w:firstLine="0"/>
+        <w:jc w:val="both"/>
+        <w:rPr>
+          <w:rFonts w:ascii="Palatino Linotype" w:cs="Palatino Linotype" w:eastAsia="Palatino Linotype" w:hAnsi="Palatino Linotype"/>
+        </w:rPr>
+      </w:pPr>
+      <w:r>
+        <w:rPr>
+          <w:rtl w:val="0"/>
+        </w:rPr>
+      </w:r>
+    </w:p>
+    <w:p>
+      <w:pPr>
+        <w:numPr>
+          <w:ilvl w:val="0"/>
+          <w:numId w:val="1"/>
+        </w:numPr>
+        <w:tabs>
+          <w:tab w:val="left" w:leader="none" w:pos="720"/>
+          <w:tab w:val="left" w:leader="none" w:pos="1440"/>
+          <w:tab w:val="left" w:leader="none" w:pos="2160"/>
+          <w:tab w:val="right" w:leader="none" w:pos="10800"/>
+        </w:tabs>
+        <w:spacing w:after="0" w:line="240" w:lineRule="auto"/>
+        <w:ind w:left="720" w:hanging="360"/>
+        <w:jc w:val="both"/>
+        <w:rPr>
+          <w:rFonts w:ascii="Palatino Linotype" w:cs="Palatino Linotype" w:eastAsia="Palatino Linotype" w:hAnsi="Palatino Linotype"/>
+        </w:rPr>
+      </w:pPr>
+      <w:r>
+        <w:rPr>
+          <w:rFonts w:ascii="Palatino Linotype" w:cs="Palatino Linotype" w:eastAsia="Palatino Linotype" w:hAnsi="Palatino Linotype"/>
+          <w:rtl w:val="0"/>
+        </w:rPr>
+        <w:t xml:space="preserve">Reached across teams to rework a chaotic and failing ticket prioritization process, improving time to resolution by 50% and reducing status update requests by 90%.</w:t>
+      </w:r>
+    </w:p>
+    <w:p>
+      <w:pPr>
+        <w:numPr>
+          <w:ilvl w:val="0"/>
+          <w:numId w:val="1"/>
+        </w:numPr>
+        <w:tabs>
+          <w:tab w:val="left" w:leader="none" w:pos="720"/>
+          <w:tab w:val="left" w:leader="none" w:pos="1440"/>
+          <w:tab w:val="left" w:leader="none" w:pos="2160"/>
+          <w:tab w:val="right" w:leader="none" w:pos="10800"/>
+        </w:tabs>
+        <w:spacing w:after="0" w:line="240" w:lineRule="auto"/>
+        <w:ind w:left="720" w:hanging="360"/>
+        <w:jc w:val="both"/>
+        <w:rPr>
+          <w:rFonts w:ascii="Palatino Linotype" w:cs="Palatino Linotype" w:eastAsia="Palatino Linotype" w:hAnsi="Palatino Linotype"/>
+        </w:rPr>
+      </w:pPr>
+      <w:r>
+        <w:rPr>
+          <w:rFonts w:ascii="Palatino Linotype" w:cs="Palatino Linotype" w:eastAsia="Palatino Linotype" w:hAnsi="Palatino Linotype"/>
+          <w:rtl w:val="0"/>
+        </w:rPr>
+        <w:t xml:space="preserve">Repeatedly delivered high-urgency CEO-driven projects precisely on schedule.</w:t>
+      </w:r>
+    </w:p>
+    <w:p>
+      <w:pPr>
+        <w:numPr>
+          <w:ilvl w:val="0"/>
+          <w:numId w:val="1"/>
+        </w:numPr>
+        <w:tabs>
+          <w:tab w:val="left" w:leader="none" w:pos="720"/>
+          <w:tab w:val="left" w:leader="none" w:pos="1440"/>
+          <w:tab w:val="left" w:leader="none" w:pos="2160"/>
+          <w:tab w:val="right" w:leader="none" w:pos="10800"/>
+        </w:tabs>
+        <w:spacing w:after="0" w:line="240" w:lineRule="auto"/>
+        <w:ind w:left="720" w:hanging="360"/>
+        <w:jc w:val="both"/>
+        <w:rPr>
+          <w:rFonts w:ascii="Palatino Linotype" w:cs="Palatino Linotype" w:eastAsia="Palatino Linotype" w:hAnsi="Palatino Linotype"/>
+        </w:rPr>
+      </w:pPr>
+      <w:r>
+        <w:rPr>
+          <w:rFonts w:ascii="Palatino Linotype" w:cs="Palatino Linotype" w:eastAsia="Palatino Linotype" w:hAnsi="Palatino Linotype"/>
+          <w:rtl w:val="0"/>
+        </w:rPr>
+        <w:t xml:space="preserve">Hired and worked across time zones and continents to manage a distributed team.</w:t>
+      </w:r>
+    </w:p>
+    <w:p>
+      <w:pPr>
+        <w:tabs>
+          <w:tab w:val="left" w:leader="none" w:pos="720"/>
+          <w:tab w:val="left" w:leader="none" w:pos="1440"/>
+          <w:tab w:val="left" w:leader="none" w:pos="2160"/>
+          <w:tab w:val="right" w:leader="none" w:pos="10800"/>
+        </w:tabs>
+        <w:spacing w:after="0" w:line="240" w:lineRule="auto"/>
+        <w:rPr>
+          <w:rFonts w:ascii="Palatino Linotype" w:cs="Palatino Linotype" w:eastAsia="Palatino Linotype" w:hAnsi="Palatino Linotype"/>
+          <w:b w:val="1"/>
+          <w:smallCaps w:val="1"/>
+        </w:rPr>
+      </w:pPr>
+      <w:r>
+        <w:rPr>
+          <w:rtl w:val="0"/>
+        </w:rPr>
+      </w:r>
+    </w:p>
+    <w:p>
+      <w:pPr>
+        <w:tabs>
+          <w:tab w:val="left" w:leader="none" w:pos="720"/>
+          <w:tab w:val="left" w:leader="none" w:pos="1440"/>
+          <w:tab w:val="left" w:leader="none" w:pos="2160"/>
+          <w:tab w:val="right" w:leader="none" w:pos="10800"/>
+        </w:tabs>
+        <w:spacing w:after="0" w:line="240" w:lineRule="auto"/>
+        <w:rPr>
+          <w:rFonts w:ascii="Palatino Linotype" w:cs="Palatino Linotype" w:eastAsia="Palatino Linotype" w:hAnsi="Palatino Linotype"/>
+          <w:b w:val="1"/>
+          <w:smallCaps w:val="1"/>
+        </w:rPr>
+      </w:pPr>
+      <w:r>
+        <w:rPr>
+          <w:rFonts w:ascii="Palatino Linotype" w:cs="Palatino Linotype" w:eastAsia="Palatino Linotype" w:hAnsi="Palatino Linotype"/>
+          <w:b w:val="1"/>
+          <w:smallCaps w:val="1"/>
+          <w:rtl w:val="0"/>
+        </w:rPr>
+        <w:t xml:space="preserve">SurveyMonkey</w:t>
       </w:r>
     </w:p>
     <w:p>
@@ -587,7 +810,40 @@
           <w:rFonts w:ascii="Palatino Linotype" w:cs="Palatino Linotype" w:eastAsia="Palatino Linotype" w:hAnsi="Palatino Linotype"/>
           <w:rtl w:val="0"/>
         </w:rPr>
-        <w:t xml:space="preserve">Hired and led team of developers to deliver innovative solutions that provided immediate business value during complex post-acquisition period. Guided team in supporting company growth and customer needs while realizing executive vision. Shipped code, provided technical guidance, and mentored junior developers. Worked on cross-functional teams to conceptualize, refine, and execute product plan. Representative projects included: </w:t>
+        <w:t xml:space="preserve">Promoted to manager on the GetFeedback product after SurveyMonkey acquired GetFeedback. Hired and led developers to deliver innovative solutions that provided immediate business value during complex post-acquisition period. Shipped code, provided technical guidance, and mentored junior developers. </w:t>
+      </w:r>
+    </w:p>
+    <w:p>
+      <w:pPr>
+        <w:keepNext w:val="0"/>
+        <w:keepLines w:val="0"/>
+        <w:pageBreakBefore w:val="0"/>
+        <w:widowControl w:val="1"/>
+        <w:pBdr>
+          <w:top w:space="0" w:sz="0" w:val="nil"/>
+          <w:left w:space="0" w:sz="0" w:val="nil"/>
+          <w:bottom w:space="0" w:sz="0" w:val="nil"/>
+          <w:right w:space="0" w:sz="0" w:val="nil"/>
+          <w:between w:space="0" w:sz="0" w:val="nil"/>
+        </w:pBdr>
+        <w:shd w:fill="auto" w:val="clear"/>
+        <w:tabs>
+          <w:tab w:val="left" w:leader="none" w:pos="720"/>
+          <w:tab w:val="left" w:leader="none" w:pos="1440"/>
+          <w:tab w:val="left" w:leader="none" w:pos="2160"/>
+          <w:tab w:val="right" w:leader="none" w:pos="10800"/>
+        </w:tabs>
+        <w:spacing w:after="0" w:before="0" w:line="240" w:lineRule="auto"/>
+        <w:ind w:left="720" w:right="0" w:firstLine="0"/>
+        <w:jc w:val="both"/>
+        <w:rPr>
+          <w:rFonts w:ascii="Palatino Linotype" w:cs="Palatino Linotype" w:eastAsia="Palatino Linotype" w:hAnsi="Palatino Linotype"/>
+        </w:rPr>
+      </w:pPr>
+      <w:r>
+        <w:rPr>
+          <w:rtl w:val="0"/>
+        </w:rPr>
       </w:r>
     </w:p>
     <w:p>
@@ -646,7 +902,14 @@
           <w:vertAlign w:val="baseline"/>
           <w:rtl w:val="0"/>
         </w:rPr>
-        <w:t xml:space="preserve">Architected new Salesforce integration microservice that ran within existing Kafka-based microservice architecture, unifying GetFeedback and Usabilla acquisitions.</w:t>
+        <w:t xml:space="preserve">Architected new Salesforce integration microservice that ran within existing Kafka-based microservice architecture, unifying </w:t>
+      </w:r>
+      <w:r>
+        <w:rPr>
+          <w:rFonts w:ascii="Palatino Linotype" w:cs="Palatino Linotype" w:eastAsia="Palatino Linotype" w:hAnsi="Palatino Linotype"/>
+          <w:rtl w:val="0"/>
+        </w:rPr>
+        <w:t xml:space="preserve">recent acquisitions GetFeedback and Usabilla.</w:t>
       </w:r>
     </w:p>
     <w:p>
@@ -678,270 +941,20 @@
         <w:jc w:val="both"/>
         <w:rPr>
           <w:rFonts w:ascii="Palatino Linotype" w:cs="Palatino Linotype" w:eastAsia="Palatino Linotype" w:hAnsi="Palatino Linotype"/>
-          <w:b w:val="0"/>
-          <w:i w:val="0"/>
-          <w:smallCaps w:val="0"/>
-          <w:strike w:val="0"/>
-          <w:color w:val="000000"/>
-          <w:sz w:val="22"/>
-          <w:szCs w:val="22"/>
           <w:u w:val="none"/>
-          <w:shd w:fill="auto" w:val="clear"/>
-          <w:vertAlign w:val="baseline"/>
-        </w:rPr>
-      </w:pPr>
-      <w:r>
-        <w:rPr>
-          <w:rFonts w:ascii="Palatino Linotype" w:cs="Palatino Linotype" w:eastAsia="Palatino Linotype" w:hAnsi="Palatino Linotype"/>
-          <w:b w:val="0"/>
-          <w:i w:val="0"/>
-          <w:smallCaps w:val="0"/>
-          <w:strike w:val="0"/>
-          <w:color w:val="000000"/>
-          <w:sz w:val="22"/>
-          <w:szCs w:val="22"/>
-          <w:u w:val="none"/>
-          <w:shd w:fill="auto" w:val="clear"/>
-          <w:vertAlign w:val="baseline"/>
-          <w:rtl w:val="0"/>
-        </w:rPr>
-        <w:t xml:space="preserve">Built contact database for survey response attribution with innovative client-side spreadsheet import system to act as centerpiece of new customer-experience management platform.</w:t>
-      </w:r>
-    </w:p>
-    <w:p>
-      <w:pPr>
-        <w:keepNext w:val="0"/>
-        <w:keepLines w:val="0"/>
-        <w:pageBreakBefore w:val="0"/>
-        <w:widowControl w:val="1"/>
-        <w:numPr>
-          <w:ilvl w:val="0"/>
-          <w:numId w:val="1"/>
-        </w:numPr>
-        <w:pBdr>
-          <w:top w:space="0" w:sz="0" w:val="nil"/>
-          <w:left w:space="0" w:sz="0" w:val="nil"/>
-          <w:bottom w:space="0" w:sz="0" w:val="nil"/>
-          <w:right w:space="0" w:sz="0" w:val="nil"/>
-          <w:between w:space="0" w:sz="0" w:val="nil"/>
-        </w:pBdr>
-        <w:shd w:fill="auto" w:val="clear"/>
-        <w:tabs>
-          <w:tab w:val="left" w:leader="none" w:pos="720"/>
-          <w:tab w:val="left" w:leader="none" w:pos="1440"/>
-          <w:tab w:val="left" w:leader="none" w:pos="2160"/>
-          <w:tab w:val="right" w:leader="none" w:pos="10800"/>
-        </w:tabs>
-        <w:spacing w:after="0" w:before="0" w:line="240" w:lineRule="auto"/>
-        <w:ind w:left="720" w:right="0" w:hanging="360"/>
-        <w:jc w:val="both"/>
-        <w:rPr>
-          <w:rFonts w:ascii="Palatino Linotype" w:cs="Palatino Linotype" w:eastAsia="Palatino Linotype" w:hAnsi="Palatino Linotype"/>
-          <w:b w:val="0"/>
-          <w:i w:val="0"/>
-          <w:smallCaps w:val="0"/>
-          <w:strike w:val="0"/>
-          <w:color w:val="000000"/>
-          <w:sz w:val="22"/>
-          <w:szCs w:val="22"/>
-          <w:u w:val="none"/>
-          <w:shd w:fill="auto" w:val="clear"/>
-          <w:vertAlign w:val="baseline"/>
-        </w:rPr>
-      </w:pPr>
-      <w:r>
-        <w:rPr>
-          <w:rFonts w:ascii="Palatino Linotype" w:cs="Palatino Linotype" w:eastAsia="Palatino Linotype" w:hAnsi="Palatino Linotype"/>
-          <w:b w:val="0"/>
-          <w:i w:val="0"/>
-          <w:smallCaps w:val="0"/>
-          <w:strike w:val="0"/>
-          <w:color w:val="000000"/>
-          <w:sz w:val="22"/>
-          <w:szCs w:val="22"/>
-          <w:u w:val="none"/>
-          <w:shd w:fill="auto" w:val="clear"/>
-          <w:vertAlign w:val="baseline"/>
-          <w:rtl w:val="0"/>
-        </w:rPr>
-        <w:t xml:space="preserve">Developed Zendesk integration during planned Zendesk merger, balancing time pressure with future maintainability and extensibility.</w:t>
-      </w:r>
-    </w:p>
-    <w:p>
-      <w:pPr>
-        <w:keepNext w:val="0"/>
-        <w:keepLines w:val="0"/>
-        <w:pageBreakBefore w:val="0"/>
-        <w:widowControl w:val="1"/>
-        <w:numPr>
-          <w:ilvl w:val="0"/>
-          <w:numId w:val="1"/>
-        </w:numPr>
-        <w:pBdr>
-          <w:top w:space="0" w:sz="0" w:val="nil"/>
-          <w:left w:space="0" w:sz="0" w:val="nil"/>
-          <w:bottom w:space="0" w:sz="0" w:val="nil"/>
-          <w:right w:space="0" w:sz="0" w:val="nil"/>
-          <w:between w:space="0" w:sz="0" w:val="nil"/>
-        </w:pBdr>
-        <w:shd w:fill="auto" w:val="clear"/>
-        <w:tabs>
-          <w:tab w:val="left" w:leader="none" w:pos="720"/>
-          <w:tab w:val="left" w:leader="none" w:pos="1440"/>
-          <w:tab w:val="left" w:leader="none" w:pos="2160"/>
-          <w:tab w:val="right" w:leader="none" w:pos="10800"/>
-        </w:tabs>
-        <w:spacing w:after="0" w:before="0" w:line="240" w:lineRule="auto"/>
-        <w:ind w:left="720" w:right="0" w:hanging="360"/>
-        <w:jc w:val="both"/>
-        <w:rPr>
-          <w:rFonts w:ascii="Palatino Linotype" w:cs="Palatino Linotype" w:eastAsia="Palatino Linotype" w:hAnsi="Palatino Linotype"/>
-          <w:b w:val="0"/>
-          <w:i w:val="0"/>
-          <w:smallCaps w:val="0"/>
-          <w:strike w:val="0"/>
-          <w:color w:val="000000"/>
-          <w:sz w:val="22"/>
-          <w:szCs w:val="22"/>
-          <w:u w:val="none"/>
-          <w:shd w:fill="auto" w:val="clear"/>
-          <w:vertAlign w:val="baseline"/>
-        </w:rPr>
-      </w:pPr>
-      <w:r>
-        <w:rPr>
-          <w:rFonts w:ascii="Palatino Linotype" w:cs="Palatino Linotype" w:eastAsia="Palatino Linotype" w:hAnsi="Palatino Linotype"/>
-          <w:b w:val="0"/>
-          <w:i w:val="0"/>
-          <w:smallCaps w:val="0"/>
-          <w:strike w:val="0"/>
-          <w:color w:val="000000"/>
-          <w:sz w:val="22"/>
-          <w:szCs w:val="22"/>
-          <w:u w:val="none"/>
-          <w:shd w:fill="auto" w:val="clear"/>
-          <w:vertAlign w:val="baseline"/>
-          <w:rtl w:val="0"/>
-        </w:rPr>
-        <w:t xml:space="preserve">Rescued unmaintained legacy Salesforce integration from failure by inspecting and learning the code, maintaining it, and devising strategic fixes for critical bugs.</w:t>
-      </w:r>
-    </w:p>
-    <w:p>
-      <w:pPr>
-        <w:keepNext w:val="0"/>
-        <w:keepLines w:val="0"/>
-        <w:pageBreakBefore w:val="0"/>
-        <w:widowControl w:val="1"/>
-        <w:numPr>
-          <w:ilvl w:val="0"/>
-          <w:numId w:val="1"/>
-        </w:numPr>
-        <w:pBdr>
-          <w:top w:space="0" w:sz="0" w:val="nil"/>
-          <w:left w:space="0" w:sz="0" w:val="nil"/>
-          <w:bottom w:space="0" w:sz="0" w:val="nil"/>
-          <w:right w:space="0" w:sz="0" w:val="nil"/>
-          <w:between w:space="0" w:sz="0" w:val="nil"/>
-        </w:pBdr>
-        <w:shd w:fill="auto" w:val="clear"/>
-        <w:tabs>
-          <w:tab w:val="left" w:leader="none" w:pos="720"/>
-          <w:tab w:val="left" w:leader="none" w:pos="1440"/>
-          <w:tab w:val="left" w:leader="none" w:pos="2160"/>
-          <w:tab w:val="right" w:leader="none" w:pos="10800"/>
-        </w:tabs>
-        <w:spacing w:after="0" w:before="0" w:line="240" w:lineRule="auto"/>
-        <w:ind w:left="720" w:right="0" w:hanging="360"/>
-        <w:jc w:val="both"/>
-        <w:rPr>
-          <w:rFonts w:ascii="Palatino Linotype" w:cs="Palatino Linotype" w:eastAsia="Palatino Linotype" w:hAnsi="Palatino Linotype"/>
-          <w:b w:val="0"/>
-          <w:i w:val="0"/>
-          <w:smallCaps w:val="0"/>
-          <w:strike w:val="0"/>
-          <w:color w:val="000000"/>
-          <w:sz w:val="22"/>
-          <w:szCs w:val="22"/>
-          <w:u w:val="none"/>
-          <w:shd w:fill="auto" w:val="clear"/>
-          <w:vertAlign w:val="baseline"/>
-        </w:rPr>
-      </w:pPr>
-      <w:r>
-        <w:rPr>
-          <w:rFonts w:ascii="Palatino Linotype" w:cs="Palatino Linotype" w:eastAsia="Palatino Linotype" w:hAnsi="Palatino Linotype"/>
-          <w:b w:val="0"/>
-          <w:i w:val="0"/>
-          <w:smallCaps w:val="0"/>
-          <w:strike w:val="0"/>
-          <w:color w:val="000000"/>
-          <w:sz w:val="22"/>
-          <w:szCs w:val="22"/>
-          <w:u w:val="none"/>
-          <w:shd w:fill="auto" w:val="clear"/>
-          <w:vertAlign w:val="baseline"/>
-          <w:rtl w:val="0"/>
-        </w:rPr>
-        <w:t xml:space="preserve">Implemented functionality for bulk importing and exporting spreadsheets for multilingual translations, answering major feature request from customers.</w:t>
-      </w:r>
-    </w:p>
-    <w:p>
-      <w:pPr>
-        <w:keepNext w:val="0"/>
-        <w:keepLines w:val="0"/>
-        <w:pageBreakBefore w:val="0"/>
-        <w:widowControl w:val="1"/>
-        <w:numPr>
-          <w:ilvl w:val="0"/>
-          <w:numId w:val="1"/>
-        </w:numPr>
-        <w:pBdr>
-          <w:top w:space="0" w:sz="0" w:val="nil"/>
-          <w:left w:space="0" w:sz="0" w:val="nil"/>
-          <w:bottom w:space="0" w:sz="0" w:val="nil"/>
-          <w:right w:space="0" w:sz="0" w:val="nil"/>
-          <w:between w:space="0" w:sz="0" w:val="nil"/>
-        </w:pBdr>
-        <w:shd w:fill="auto" w:val="clear"/>
-        <w:tabs>
-          <w:tab w:val="left" w:leader="none" w:pos="720"/>
-          <w:tab w:val="left" w:leader="none" w:pos="1440"/>
-          <w:tab w:val="left" w:leader="none" w:pos="2160"/>
-          <w:tab w:val="right" w:leader="none" w:pos="10800"/>
-        </w:tabs>
-        <w:spacing w:after="0" w:before="0" w:line="240" w:lineRule="auto"/>
-        <w:ind w:left="720" w:right="0" w:hanging="360"/>
-        <w:jc w:val="both"/>
-        <w:rPr>
-          <w:rFonts w:ascii="Palatino Linotype" w:cs="Palatino Linotype" w:eastAsia="Palatino Linotype" w:hAnsi="Palatino Linotype"/>
-          <w:b w:val="0"/>
-          <w:i w:val="0"/>
-          <w:smallCaps w:val="0"/>
-          <w:strike w:val="0"/>
-          <w:color w:val="000000"/>
-          <w:sz w:val="22"/>
-          <w:szCs w:val="22"/>
-          <w:u w:val="none"/>
-          <w:shd w:fill="auto" w:val="clear"/>
-          <w:vertAlign w:val="baseline"/>
-        </w:rPr>
-      </w:pPr>
-      <w:r>
-        <w:rPr>
-          <w:rFonts w:ascii="Palatino Linotype" w:cs="Palatino Linotype" w:eastAsia="Palatino Linotype" w:hAnsi="Palatino Linotype"/>
-          <w:b w:val="0"/>
-          <w:i w:val="0"/>
-          <w:smallCaps w:val="0"/>
-          <w:strike w:val="0"/>
-          <w:color w:val="000000"/>
-          <w:sz w:val="22"/>
-          <w:szCs w:val="22"/>
-          <w:u w:val="none"/>
-          <w:shd w:fill="auto" w:val="clear"/>
-          <w:vertAlign w:val="baseline"/>
-          <w:rtl w:val="0"/>
-        </w:rPr>
-        <w:t xml:space="preserve">Devised and built system to automatically configure integrations that would solve specific use cases, maximizing full potential of legacy integrations.</w:t>
+        </w:rPr>
+      </w:pPr>
+      <w:r>
+        <w:rPr>
+          <w:rFonts w:ascii="Palatino Linotype" w:cs="Palatino Linotype" w:eastAsia="Palatino Linotype" w:hAnsi="Palatino Linotype"/>
+          <w:rtl w:val="0"/>
+        </w:rPr>
+        <w:t xml:space="preserve">Built the foundation of a post-acquisition tech ecosystem by leading development of a contact database for survey response attribution, and a highly requested Zendesk integration.</w:t>
+      </w:r>
+      <w:r>
+        <w:rPr>
+          <w:rtl w:val="0"/>
+        </w:rPr>
       </w:r>
     </w:p>
     <w:p>
@@ -1063,7 +1076,7 @@
           <w:rFonts w:ascii="Palatino Linotype" w:cs="Palatino Linotype" w:eastAsia="Palatino Linotype" w:hAnsi="Palatino Linotype"/>
           <w:rtl w:val="0"/>
         </w:rPr>
-        <w:t xml:space="preserve">Built complex design tool powered by embeddable canvas-based JavaScript module at center of entire system, powering desktop web, mobile web, native mobile apps, and server-side renderer. Acted as core contributor as company scaled from 30 employees to 150.</w:t>
+        <w:t xml:space="preserve">Built complex design tool powered by embeddable canvas-based JavaScript module at center of entire system, powering desktop web, mobile web, native mobile apps, and server-side renderer. Acted as core contributor as company scaled from 30 employees to 150. Introduced React.js to the company when the framework was new.</w:t>
       </w:r>
     </w:p>
     <w:p>
@@ -1227,7 +1240,7 @@
         </w:rPr>
         <w:tab/>
         <w:tab/>
-        <w:t xml:space="preserve">JavaScript (React.js, Redux, Ember), Ruby (Rails, REST APIs, scripting), SQL (Query composition and optimization), MongoDB, GraphQL, Clojure/ClojureScript, Python, Docker, ActionScript, Java, C#, PHP</w:t>
+        <w:t xml:space="preserve">JavaScript/TypeScript (React.js, Redux), Ruby (Rails, REST APIs, scripting), SQL (Query composition and optimization), MongoDB, GraphQL, Python, Docker, ActionScript, Java, C#, PHP ...still reading? Clojure and ClojureScript too!</w:t>
       </w:r>
     </w:p>
     <w:sectPr>

</xml_diff>